<commit_message>
Updated the internship report.
</commit_message>
<xml_diff>
--- a/BIOCS395_FinalReport_DENIZ_MURATLI_01Oct2023.docx
+++ b/BIOCS395_FinalReport_DENIZ_MURATLI_01Oct2023.docx
@@ -486,98 +486,7 @@
           <w:sz w:val="24"/>
           <w:szCs w:val="24"/>
         </w:rPr>
-        <w:t xml:space="preserve">Enhancers are </w:t>
-      </w:r>
-      <w:r>
-        <w:rPr>
-          <w:sz w:val="24"/>
-          <w:szCs w:val="24"/>
-        </w:rPr>
-        <w:t>important</w:t>
-      </w:r>
-      <w:r>
-        <w:rPr>
-          <w:sz w:val="24"/>
-          <w:szCs w:val="24"/>
-        </w:rPr>
-        <w:t xml:space="preserve"> regulatory sequences influencing </w:t>
-      </w:r>
-      <w:r>
-        <w:rPr>
-          <w:sz w:val="24"/>
-          <w:szCs w:val="24"/>
-        </w:rPr>
-        <w:t>transcriptional activity</w:t>
-      </w:r>
-      <w:r>
-        <w:rPr>
-          <w:sz w:val="24"/>
-          <w:szCs w:val="24"/>
-        </w:rPr>
-        <w:t xml:space="preserve">. </w:t>
-      </w:r>
-      <w:r>
-        <w:rPr>
-          <w:sz w:val="24"/>
-          <w:szCs w:val="24"/>
-        </w:rPr>
-        <w:t xml:space="preserve">Their identification and characterisation are complicated by their varying sizes, locations, actions across different tissues and conditions, and the lack of common sequences. </w:t>
-      </w:r>
-      <w:r>
-        <w:rPr>
-          <w:sz w:val="24"/>
-          <w:szCs w:val="24"/>
-        </w:rPr>
-        <w:t xml:space="preserve">While traditional methods of identifying enhancers have </w:t>
-      </w:r>
-      <w:r>
-        <w:rPr>
-          <w:sz w:val="24"/>
-          <w:szCs w:val="24"/>
-        </w:rPr>
-        <w:t xml:space="preserve">significant </w:t>
-      </w:r>
-      <w:r>
-        <w:rPr>
-          <w:sz w:val="24"/>
-          <w:szCs w:val="24"/>
-        </w:rPr>
-        <w:t xml:space="preserve">limitations, </w:t>
-      </w:r>
-      <w:r>
-        <w:rPr>
-          <w:sz w:val="24"/>
-          <w:szCs w:val="24"/>
-        </w:rPr>
-        <w:t xml:space="preserve">inventions </w:t>
-      </w:r>
-      <w:r>
-        <w:rPr>
-          <w:sz w:val="24"/>
-          <w:szCs w:val="24"/>
-        </w:rPr>
-        <w:t>such as ChIP-seq, ATAC-seq, and DNase-seq have revolutioni</w:t>
-      </w:r>
-      <w:r>
-        <w:rPr>
-          <w:sz w:val="24"/>
-          <w:szCs w:val="24"/>
-        </w:rPr>
-        <w:t>s</w:t>
-      </w:r>
-      <w:r>
-        <w:rPr>
-          <w:sz w:val="24"/>
-          <w:szCs w:val="24"/>
-        </w:rPr>
-        <w:t xml:space="preserve">ed enhancer discovery. </w:t>
-      </w:r>
-      <w:r>
-        <w:rPr>
-          <w:sz w:val="24"/>
-          <w:szCs w:val="24"/>
-        </w:rPr>
-        <w:t xml:space="preserve">One modern tool that benefits from these technologies is CRUP, which predicts enhancers based on </w:t>
+        <w:t xml:space="preserve">Enhancers are important regulatory sequences influencing transcriptional activity. Their identification and characterisation are complicated by their varying sizes, locations, actions across different tissues and conditions, and the lack of common sequences. While traditional methods of identifying enhancers have significant limitations, inventions such as ChIP-seq, ATAC-seq, and DNase-seq have revolutionised enhancer discovery. One modern tool that benefits from these technologies is CRUP, which predicts enhancers based on </w:t>
       </w:r>
       <w:r>
         <w:rPr>
@@ -593,7 +502,21 @@
           <w:sz w:val="24"/>
           <w:szCs w:val="24"/>
         </w:rPr>
-        <w:t xml:space="preserve"> However, its predictions are not perfect and suffer from shortcomings especially in regards to determining enhancer boundaries and revealing state-specific enhancers. In this paper, a suite of tools developed by the intern to adjust CRUP’s predictions to better reflect underlying raw data and to extract state-specific enhancers was described in detail. GREAT, a tool that predicts gene enrichment from cis-regulatory sequences, was used to successfully demonstrate the effectiveness of the developed software.</w:t>
+        <w:t xml:space="preserve"> However, its predictions are not perfect and suffer from shortcomings especially in regards to determining enhancer boundaries and revealing state-specific enhancers. In this paper, a suite of tools developed by the intern </w:t>
+      </w:r>
+      <w:r>
+        <w:rPr>
+          <w:sz w:val="24"/>
+          <w:szCs w:val="24"/>
+        </w:rPr>
+        <w:t xml:space="preserve">for Vingron Lab at Max Planck Institute for Molecular Genetics </w:t>
+      </w:r>
+      <w:r>
+        <w:rPr>
+          <w:sz w:val="24"/>
+          <w:szCs w:val="24"/>
+        </w:rPr>
+        <w:t>to adjust CRUP’s predictions to better reflect underlying raw data and to extract state-specific enhancers was described in detail. GREAT, a tool that predicts gene enrichment from cis-regulatory sequences, was used to successfully demonstrate the effectiveness of the developed software.</w:t>
       </w:r>
     </w:p>
     <w:p>
@@ -1107,25 +1030,6 @@
           <w:szCs w:val="24"/>
         </w:rPr>
         <w:t>8.1 Appendix A……………………………………………………………………………………...26</w:t>
-      </w:r>
-    </w:p>
-    <w:p>
-      <w:pPr>
-        <w:pStyle w:val="Normal"/>
-        <w:bidi w:val="0"/>
-        <w:spacing w:lineRule="auto" w:line="480"/>
-        <w:jc w:val="center"/>
-        <w:rPr>
-          <w:rFonts w:ascii="Times New Roman" w:hAnsi="Times New Roman"/>
-          <w:sz w:val="24"/>
-          <w:szCs w:val="24"/>
-        </w:rPr>
-      </w:pPr>
-      <w:r>
-        <w:rPr>
-          <w:sz w:val="24"/>
-          <w:szCs w:val="24"/>
-        </w:rPr>
       </w:r>
     </w:p>
     <w:p>
@@ -6564,43 +6468,7 @@
       <w:r>
         <w:rPr/>
         <w:tab/>
-        <w:t xml:space="preserve">The internship exceeded my expectations. Based on my friends’ experiences, I was expecting a mostly absent supervisor and mundane work, but </w:t>
-      </w:r>
-      <w:r>
-        <w:rPr/>
-        <w:t>Stefan</w:t>
-      </w:r>
-      <w:r>
-        <w:rPr/>
-        <w:t xml:space="preserve"> came to my office almost everyday to discuss the current status of the project and future directions with me for hours. His </w:t>
-      </w:r>
-      <w:r>
-        <w:rPr/>
-        <w:t>expressed interest for my work made me feel that it mattered and motivated me to spend more effort. Whenever I had questions, h</w:t>
-      </w:r>
-      <w:r>
-        <w:rPr/>
-        <w:t xml:space="preserve">e made me answer </w:t>
-      </w:r>
-      <w:r>
-        <w:rPr/>
-        <w:t xml:space="preserve">them myself </w:t>
-      </w:r>
-      <w:r>
-        <w:rPr/>
-        <w:t xml:space="preserve">by breaking them down and guiding me towards the answer, which I believe helped me learn </w:t>
-      </w:r>
-      <w:r>
-        <w:rPr/>
-        <w:t xml:space="preserve">much </w:t>
-      </w:r>
-      <w:r>
-        <w:rPr/>
-        <w:t xml:space="preserve">more effectively. He corrected my bad practices </w:t>
-      </w:r>
-      <w:r>
-        <w:rPr/>
-        <w:t>and taught me life lessons about how to approach research, developing software, managing data etc., all of which I noted down. It was an academically and personally satisfying experience that I will always cherish and that made me confident in pursuing bioinformatics further.</w:t>
+        <w:t>The internship exceeded my expectations. Based on my friends’ experiences, I was expecting a mostly absent supervisor and mundane work, but Stefan came to my office almost everyday to discuss the current status of the project and future directions with me for hours. His expressed interest for my work made me feel that it mattered and motivated me to spend more effort. Whenever I had questions, he made me answer them myself by breaking them down and guiding me towards the answer, which I believe helped me learn much more effectively. He corrected my bad practices and taught me life lessons about how to approach research, developing software, managing data etc., all of which I noted down. It was an academically and personally satisfying experience that I will always cherish and that made me confident in pursuing bioinformatics further.</w:t>
       </w:r>
     </w:p>
     <w:p>
@@ -6614,9 +6482,6 @@
       <w:r>
         <w:rPr/>
         <w:tab/>
-      </w:r>
-      <w:r>
-        <w:rPr/>
         <w:t>The overall experience was markedly different from handling coursework. Lectures themselves take relatively little time, and one is free to plan the remainder of the week according to their preferences and course responsibilities. Although I can get to work when I need to, I work most effectively with random bursts of creativity -  I usually study for hours on end with such bursts, regardless of the time of the day, even though I then sometimes skip studying for a couple of days. As such, the pace of Sabancı was perfect for me to be most productive. However, working from 9 am to 5 pm was a completely different experience. In my first week, I continued working until late at night to complete what I started in the morning, but was warned by my supervisor to limit working to working hours. I soon realised how important that was, as I was not busy throughout most of the week (unlike at university), and I felt exhausted at the end of almost every working day. Considering that I also had chores to deal with during the week, I would burn out if I had not recharged every evening. Spending leisure time outside was much less spontaneous than either at Sabancı or Gothenburg (where I did my Erasmus), and I could only visit places and meet with people only during the weekend. Free time was strictly free time – not allocated for completing work. Having a set schedule somewhat lowered my productivity, but I could still get work done much quicker than Stefan expected me to.</w:t>
       </w:r>
     </w:p>
@@ -6631,11 +6496,7 @@
       <w:r>
         <w:rPr/>
         <w:tab/>
-        <w:t>Even though I was a junior double major student who had not yet taken certain critical courses in the BIO and CS programs</w:t>
-      </w:r>
-      <w:r>
-        <w:rPr/>
-        <w:t xml:space="preserve">, I felt that I was more than equipped for the internship. I could program effectively on Python with the experience I accumulated through the courses I took and projects I was involved in. Not only that, but I was confident in my programming skills enough to experiment with different languages. For instance, I figured out Bash from scratch and wrote one of the key scripts in Bash. My supervisor knew neither Python nor Bash, so I had no direct help – Stefan only made suggestions for my algorithms. My biology background was also sufficient to understand articles, answer Stefan’s questions, and properly think about the problems I faced. </w:t>
+        <w:t xml:space="preserve">Even though I was a junior double major student who had not yet taken certain critical courses in the BIO and CS programs, I felt that I was more than equipped for the internship. I could program effectively on Python with the experience I accumulated through the courses I took and projects I was involved in. Not only that, but I was confident in my programming skills enough to experiment with different languages. For instance, I figured out Bash from scratch and wrote one of the key scripts in Bash. My supervisor knew neither Python nor Bash, so I had no direct help – Stefan only made suggestions for my algorithms. My biology background was also sufficient to understand articles, answer Stefan’s questions, and properly think about the problems I faced. </w:t>
       </w:r>
     </w:p>
     <w:p>
@@ -6649,9 +6510,6 @@
       <w:r>
         <w:rPr/>
         <w:tab/>
-      </w:r>
-      <w:r>
-        <w:rPr/>
         <w:t>All the objectives of the internship stated in the learning agreement and more were met. I not only developed the software that is going to be useful to the lab in the future, but also made a key contribution to their research with my work on the data.</w:t>
       </w:r>
     </w:p>
@@ -6698,9 +6556,6 @@
       <w:r>
         <w:rPr/>
         <w:tab/>
-      </w:r>
-      <w:r>
-        <w:rPr/>
         <w:t>The ultimate goal of the internship was improving the accuracy of an existing enhancer prediction tool, CRUP, and develop a way to extract state-specific (“state” may refer to a tissue, condition etc.) enhancers. To this end, firstly, a tool that enables adjusting enhancer predictions based on raw ChIP-seq data was developed. This was supplemented by scripts that allowed using labelled enhancers to score and obtain those specific to desired states. Furthermore, all tools were generalised to work with all kinds of genomic regions and made customisable with user input.</w:t>
       </w:r>
     </w:p>
@@ -6715,9 +6570,6 @@
       <w:r>
         <w:rPr/>
         <w:tab/>
-      </w:r>
-      <w:r>
-        <w:rPr/>
         <w:t>The effectiveness of the tools was demonstrated on bat data. Hindlimb and forelimb enhancers were adjusted and forelimb-specific enhancers were extracted following the workflow with specific settings at each step to be inputted to GREAT. It was revealed that genes related to forelimb development were enriched by the enhancers, supporting the initial hypothesis that bats’ unique ability to fly as a mammal is rooted in an altered gene expression pattern.</w:t>
       </w:r>
     </w:p>
@@ -7859,15 +7711,13 @@
           <w:t>https://github.com/insciencewetrust/CRUP-Enhancer-Tweaks</w:t>
         </w:r>
       </w:hyperlink>
-      <w:hyperlink r:id="rId41">
-        <w:r>
-          <w:rPr>
-            <w:i w:val="false"/>
-            <w:iCs w:val="false"/>
-          </w:rPr>
-          <w:t xml:space="preserve"> </w:t>
-        </w:r>
-      </w:hyperlink>
+      <w:r>
+        <w:rPr>
+          <w:i w:val="false"/>
+          <w:iCs w:val="false"/>
+        </w:rPr>
+        <w:t xml:space="preserve"> </w:t>
+      </w:r>
     </w:p>
     <w:p>
       <w:pPr>
@@ -7909,7 +7759,7 @@
       </w:r>
     </w:p>
     <w:sectPr>
-      <w:headerReference w:type="default" r:id="rId42"/>
+      <w:headerReference w:type="default" r:id="rId41"/>
       <w:type w:val="nextPage"/>
       <w:pgSz w:w="11906" w:h="16838"/>
       <w:pgMar w:left="1134" w:right="1134" w:gutter="0" w:header="1134" w:top="1648" w:footer="0" w:bottom="1134"/>
@@ -9852,7 +9702,7 @@
       <w:rFonts w:ascii="OpenSymbol" w:hAnsi="OpenSymbol" w:eastAsia="OpenSymbol" w:cs="OpenSymbol"/>
     </w:rPr>
   </w:style>
-  <w:style w:type="character" w:styleId="StrongEmphasis">
+  <w:style w:type="character" w:styleId="Strong">
     <w:name w:val="Strong"/>
     <w:qFormat/>
     <w:rPr>

</xml_diff>